<commit_message>
Detalles e Informacion Final
Detalle y pulí todo el documento para poderlo entregar
</commit_message>
<xml_diff>
--- a/P1[22082016].docx
+++ b/P1[22082016].docx
@@ -1,6 +1,6 @@
 
 <file path=word/document.xml><?xml version="1.0" encoding="utf-8"?>
-<w:document xmlns:wpc="http://schemas.microsoft.com/office/word/2010/wordprocessingCanvas" xmlns:mc="http://schemas.openxmlformats.org/markup-compatibility/2006" xmlns:o="urn:schemas-microsoft-com:office:office" xmlns:r="http://schemas.openxmlformats.org/officeDocument/2006/relationships" xmlns:m="http://schemas.openxmlformats.org/officeDocument/2006/math" xmlns:v="urn:schemas-microsoft-com:vml" xmlns:wp14="http://schemas.microsoft.com/office/word/2010/wordprocessingDrawing" xmlns:wp="http://schemas.openxmlformats.org/drawingml/2006/wordprocessingDrawing" xmlns:w10="urn:schemas-microsoft-com:office:word" xmlns:w="http://schemas.openxmlformats.org/wordprocessingml/2006/main" xmlns:w14="http://schemas.microsoft.com/office/word/2010/wordml" xmlns:w15="http://schemas.microsoft.com/office/word/2012/wordml" xmlns:wpg="http://schemas.microsoft.com/office/word/2010/wordprocessingGroup" xmlns:wpi="http://schemas.microsoft.com/office/word/2010/wordprocessingInk" xmlns:wne="http://schemas.microsoft.com/office/word/2006/wordml" xmlns:wps="http://schemas.microsoft.com/office/word/2010/wordprocessingShape" mc:Ignorable="w14 w15 wp14">
+<w:document xmlns:wpc="http://schemas.microsoft.com/office/word/2010/wordprocessingCanvas" xmlns:cx="http://schemas.microsoft.com/office/drawing/2014/chartex" xmlns:cx1="http://schemas.microsoft.com/office/drawing/2015/9/8/chartex" xmlns:cx2="http://schemas.microsoft.com/office/drawing/2015/10/21/chartex" xmlns:mc="http://schemas.openxmlformats.org/markup-compatibility/2006" xmlns:o="urn:schemas-microsoft-com:office:office" xmlns:r="http://schemas.openxmlformats.org/officeDocument/2006/relationships" xmlns:m="http://schemas.openxmlformats.org/officeDocument/2006/math" xmlns:v="urn:schemas-microsoft-com:vml" xmlns:wp14="http://schemas.microsoft.com/office/word/2010/wordprocessingDrawing" xmlns:wp="http://schemas.openxmlformats.org/drawingml/2006/wordprocessingDrawing" xmlns:w10="urn:schemas-microsoft-com:office:word" xmlns:w="http://schemas.openxmlformats.org/wordprocessingml/2006/main" xmlns:w14="http://schemas.microsoft.com/office/word/2010/wordml" xmlns:w15="http://schemas.microsoft.com/office/word/2012/wordml" xmlns:w16se="http://schemas.microsoft.com/office/word/2015/wordml/symex" xmlns:wpg="http://schemas.microsoft.com/office/word/2010/wordprocessingGroup" xmlns:wpi="http://schemas.microsoft.com/office/word/2010/wordprocessingInk" xmlns:wne="http://schemas.microsoft.com/office/word/2006/wordml" xmlns:wps="http://schemas.microsoft.com/office/word/2010/wordprocessingShape" mc:Ignorable="w14 w15 w16se wp14">
   <w:body>
     <w:p>
       <w:pPr>
@@ -42,11 +42,28 @@
       <w:r>
         <w:rPr>
           <w:rFonts w:ascii="Arial" w:hAnsi="Arial" w:cs="Arial"/>
+          <w:b/>
           <w:sz w:val="24"/>
           <w:szCs w:val="24"/>
         </w:rPr>
         <w:t>Luis:</w:t>
       </w:r>
+      <w:r>
+        <w:rPr>
+          <w:rFonts w:ascii="Arial" w:hAnsi="Arial" w:cs="Arial"/>
+          <w:sz w:val="24"/>
+          <w:szCs w:val="24"/>
+        </w:rPr>
+        <w:t xml:space="preserve"> </w:t>
+      </w:r>
+      <w:r>
+        <w:rPr>
+          <w:rFonts w:ascii="Arial" w:hAnsi="Arial" w:cs="Arial"/>
+          <w:sz w:val="24"/>
+          <w:szCs w:val="24"/>
+        </w:rPr>
+        <w:t>Aunque me sentí muy nervioso, imagine mil posibles escenarios, ya que uno nervioso hace de todo y piensa lo que quiere, pero muchas veces es lo peor, en lo personal es como llegar otra vez a algo cotidiano que vas a repetir todos los días, como un ciclo, conocí a mis primeros dos profesores, no conocía a nadie, además de todo, me daba un poco de miedo, más que nada la de algebra, por su forma de evaluar y su forma de ser, es un poco especial, como tratando de poner trabas para aprobar, pero saliendo de todo eso, creo que estuvo bien todo ese día y hasta ahora todo ha sido bueno, solo que parece que no tengo la misma fuerza que en el CCH, ya que al parecer duermo lo mismo pero me siento más agotado que antes.</w:t>
+      </w:r>
     </w:p>
     <w:p>
       <w:pPr>
@@ -67,39 +84,38 @@
           <w:szCs w:val="24"/>
         </w:rPr>
       </w:pPr>
-      <w:proofErr w:type="spellStart"/>
-      <w:r>
-        <w:rPr>
-          <w:rFonts w:ascii="Arial" w:hAnsi="Arial" w:cs="Arial"/>
-          <w:sz w:val="24"/>
-          <w:szCs w:val="24"/>
-        </w:rPr>
-        <w:t>Alvany</w:t>
-      </w:r>
-      <w:proofErr w:type="spellEnd"/>
-      <w:r>
-        <w:rPr>
-          <w:rFonts w:ascii="Arial" w:hAnsi="Arial" w:cs="Arial"/>
-          <w:sz w:val="24"/>
-          <w:szCs w:val="24"/>
-        </w:rPr>
-        <w:t xml:space="preserve">: Mi primer día en la facultad no fue tan malo… conocí a dos nuevos profesores, la profesora de Álgebra y el Profesor de Fundamentos de Programación, los dos me parecieron muy buena onda, porque a como me había dicho </w:t>
-      </w:r>
-      <w:r>
-        <w:rPr>
-          <w:rFonts w:ascii="Arial" w:hAnsi="Arial" w:cs="Arial"/>
-          <w:sz w:val="24"/>
-          <w:szCs w:val="24"/>
-        </w:rPr>
-        <w:t>mis profesores de la prepa, ellos dijeron que los de la facultad eran muy malos pero por ese día no me lo parecieron, desde la mañana de ese día me sentía con miedo y nervios, de la facultad, pero trate de actuar normal. Después de clases me fui, solo porq</w:t>
-      </w:r>
-      <w:r>
-        <w:rPr>
-          <w:rFonts w:ascii="Arial" w:hAnsi="Arial" w:cs="Arial"/>
-          <w:sz w:val="24"/>
-          <w:szCs w:val="24"/>
-        </w:rPr>
-        <w:t>ue mis amigos ya se habían ido y no conocía a nadie del salón. Ese fue mi día  especial pero no tanto.</w:t>
+      <w:r>
+        <w:rPr>
+          <w:rFonts w:ascii="Arial" w:hAnsi="Arial" w:cs="Arial"/>
+          <w:b/>
+          <w:sz w:val="24"/>
+          <w:szCs w:val="24"/>
+        </w:rPr>
+        <w:t>Alvany:</w:t>
+      </w:r>
+      <w:r>
+        <w:rPr>
+          <w:rFonts w:ascii="Arial" w:hAnsi="Arial" w:cs="Arial"/>
+          <w:sz w:val="24"/>
+          <w:szCs w:val="24"/>
+        </w:rPr>
+        <w:t xml:space="preserve"> Mi primer día en la facultad no fue tan malo… conocí a dos nuevos profesores, la profesora de Álgebra y el Profesor de Fundamentos de Programación, los dos me parecieron muy buena onda, porque a como me había dicho mis profesores de la prepa, ellos dijeron que los de la facultad eran muy </w:t>
+      </w:r>
+      <w:r>
+        <w:rPr>
+          <w:rFonts w:ascii="Arial" w:hAnsi="Arial" w:cs="Arial"/>
+          <w:sz w:val="24"/>
+          <w:szCs w:val="24"/>
+        </w:rPr>
+        <w:t>malos,</w:t>
+      </w:r>
+      <w:r>
+        <w:rPr>
+          <w:rFonts w:ascii="Arial" w:hAnsi="Arial" w:cs="Arial"/>
+          <w:sz w:val="24"/>
+          <w:szCs w:val="24"/>
+        </w:rPr>
+        <w:t xml:space="preserve"> pero por ese día no me lo parecieron, desde la mañana de ese día me sentía con miedo y nervios, de la facultad, pero trate de actuar normal. Después de clases me fui, solo porque mis amigos ya se habían ido y no conocía a nadie del salón. Ese fue mi día  especial pero no tanto.</w:t>
       </w:r>
     </w:p>
     <w:p>
@@ -116,295 +132,54 @@
       <w:pPr>
         <w:jc w:val="both"/>
       </w:pPr>
-      <w:proofErr w:type="spellStart"/>
-      <w:r>
-        <w:rPr>
-          <w:rFonts w:ascii="Arial" w:hAnsi="Arial" w:cs="Arial"/>
-          <w:sz w:val="24"/>
-          <w:szCs w:val="24"/>
-        </w:rPr>
-        <w:t>Andrus</w:t>
-      </w:r>
-      <w:proofErr w:type="spellEnd"/>
-      <w:r>
-        <w:rPr>
-          <w:rFonts w:ascii="Arial" w:hAnsi="Arial" w:cs="Arial"/>
-          <w:sz w:val="24"/>
-          <w:szCs w:val="24"/>
-        </w:rPr>
-        <w:t>: el primer día que curse en la facultad se me hizo un poco raro el tener que cruzar media ciudad para poder llegar a CU pe</w:t>
-      </w:r>
-      <w:r>
-        <w:rPr>
-          <w:rFonts w:ascii="Arial" w:hAnsi="Arial" w:cs="Arial"/>
-          <w:sz w:val="24"/>
-          <w:szCs w:val="24"/>
-        </w:rPr>
-        <w:t xml:space="preserve">ro se me hizo agradable el </w:t>
-      </w:r>
-      <w:proofErr w:type="spellStart"/>
-      <w:r>
-        <w:rPr>
-          <w:rFonts w:ascii="Arial" w:hAnsi="Arial" w:cs="Arial"/>
-          <w:sz w:val="24"/>
-          <w:szCs w:val="24"/>
-        </w:rPr>
-        <w:t>dia</w:t>
-      </w:r>
-      <w:proofErr w:type="spellEnd"/>
-      <w:r>
-        <w:rPr>
-          <w:rFonts w:ascii="Arial" w:hAnsi="Arial" w:cs="Arial"/>
-          <w:sz w:val="24"/>
-          <w:szCs w:val="24"/>
-        </w:rPr>
-        <w:t xml:space="preserve"> porque fue algo relajado lo que si me incomodo es que tenía que cruzar la mitad de CU caminado porque el </w:t>
-      </w:r>
-      <w:proofErr w:type="spellStart"/>
-      <w:r>
-        <w:rPr>
-          <w:rFonts w:ascii="Arial" w:hAnsi="Arial" w:cs="Arial"/>
-          <w:sz w:val="24"/>
-          <w:szCs w:val="24"/>
-        </w:rPr>
-        <w:t>pumabus</w:t>
-      </w:r>
-      <w:proofErr w:type="spellEnd"/>
-      <w:r>
-        <w:rPr>
-          <w:rFonts w:ascii="Arial" w:hAnsi="Arial" w:cs="Arial"/>
-          <w:sz w:val="24"/>
-          <w:szCs w:val="24"/>
-        </w:rPr>
-        <w:t xml:space="preserve"> se tardaba mucho en pasar y lo segundo que se me hizo la muerte es que no hubiera una sola mujer en mi grupo, me</w:t>
-      </w:r>
-      <w:r>
-        <w:rPr>
-          <w:rFonts w:ascii="Arial" w:hAnsi="Arial" w:cs="Arial"/>
-          <w:sz w:val="24"/>
-          <w:szCs w:val="24"/>
-        </w:rPr>
-        <w:t xml:space="preserve"> dio mucha tristeza </w:t>
-      </w:r>
-      <w:proofErr w:type="spellStart"/>
-      <w:r>
-        <w:rPr>
-          <w:rFonts w:ascii="Arial" w:hAnsi="Arial" w:cs="Arial"/>
-          <w:sz w:val="24"/>
-          <w:szCs w:val="24"/>
-        </w:rPr>
-        <w:t>jajaja</w:t>
-      </w:r>
-      <w:proofErr w:type="spellEnd"/>
-      <w:r>
-        <w:rPr>
-          <w:rFonts w:ascii="Arial" w:hAnsi="Arial" w:cs="Arial"/>
-          <w:sz w:val="24"/>
-          <w:szCs w:val="24"/>
-        </w:rPr>
-        <w:t xml:space="preserve">. Cuando entre a el primer salón seguía sin creer que estaba iniciando mi carrera universitaria y lo que menos creía era que fuera en un lugar tan importante como la UNAM  y a la primera persona que le hable fue a </w:t>
-      </w:r>
-      <w:proofErr w:type="spellStart"/>
-      <w:r>
-        <w:rPr>
-          <w:rFonts w:ascii="Arial" w:hAnsi="Arial" w:cs="Arial"/>
-          <w:sz w:val="24"/>
-          <w:szCs w:val="24"/>
-        </w:rPr>
-        <w:t>nestor</w:t>
-      </w:r>
-      <w:proofErr w:type="spellEnd"/>
-      <w:r>
-        <w:rPr>
-          <w:rFonts w:ascii="Arial" w:hAnsi="Arial" w:cs="Arial"/>
-          <w:sz w:val="24"/>
-          <w:szCs w:val="24"/>
-        </w:rPr>
-        <w:t xml:space="preserve"> lo más cu</w:t>
-      </w:r>
-      <w:r>
-        <w:rPr>
-          <w:rFonts w:ascii="Arial" w:hAnsi="Arial" w:cs="Arial"/>
-          <w:sz w:val="24"/>
-          <w:szCs w:val="24"/>
-        </w:rPr>
-        <w:t>rioso es que coincidimos que éramos egresados del CCH oriente.</w:t>
-      </w:r>
-    </w:p>
-    <w:p>
-      <w:pPr>
-        <w:jc w:val="both"/>
-        <w:rPr>
-          <w:rFonts w:ascii="Arial" w:hAnsi="Arial" w:cs="Arial"/>
-          <w:sz w:val="24"/>
-          <w:szCs w:val="24"/>
-        </w:rPr>
-      </w:pPr>
-    </w:p>
-    <w:p>
-      <w:pPr>
-        <w:jc w:val="both"/>
-      </w:pPr>
-      <w:proofErr w:type="spellStart"/>
-      <w:r>
-        <w:rPr>
-          <w:rFonts w:ascii="Arial" w:hAnsi="Arial" w:cs="Arial"/>
-          <w:sz w:val="24"/>
-          <w:szCs w:val="24"/>
-        </w:rPr>
-        <w:t>Nestor</w:t>
-      </w:r>
-      <w:proofErr w:type="spellEnd"/>
-      <w:r>
-        <w:rPr>
-          <w:rFonts w:ascii="Arial" w:hAnsi="Arial" w:cs="Arial"/>
-          <w:sz w:val="24"/>
-          <w:szCs w:val="24"/>
-        </w:rPr>
-        <w:t>: Mi primer día en la facultad fue más o menos como me lo había imaginado, lo único que me pareció diferente fueron los salones, que nunca había visto por dentro y sobre todo el hecho de</w:t>
-      </w:r>
-      <w:r>
-        <w:rPr>
-          <w:rFonts w:ascii="Arial" w:hAnsi="Arial" w:cs="Arial"/>
-          <w:sz w:val="24"/>
-          <w:szCs w:val="24"/>
-        </w:rPr>
-        <w:t xml:space="preserve"> que no hay una sola chica en el grupo. Los profesores fueron mucho más jóvenes de lo que me había </w:t>
-      </w:r>
-      <w:proofErr w:type="spellStart"/>
-      <w:r>
-        <w:rPr>
-          <w:rFonts w:ascii="Arial" w:hAnsi="Arial" w:cs="Arial"/>
-          <w:sz w:val="24"/>
-          <w:szCs w:val="24"/>
-        </w:rPr>
-        <w:t>imaginado</w:t>
-      </w:r>
-      <w:proofErr w:type="gramStart"/>
-      <w:r>
-        <w:rPr>
-          <w:rFonts w:ascii="Arial" w:hAnsi="Arial" w:cs="Arial"/>
-          <w:sz w:val="24"/>
-          <w:szCs w:val="24"/>
-        </w:rPr>
-        <w:t>,y</w:t>
-      </w:r>
-      <w:proofErr w:type="spellEnd"/>
-      <w:proofErr w:type="gramEnd"/>
-      <w:r>
-        <w:rPr>
-          <w:rFonts w:ascii="Arial" w:hAnsi="Arial" w:cs="Arial"/>
-          <w:sz w:val="24"/>
-          <w:szCs w:val="24"/>
-        </w:rPr>
-        <w:t xml:space="preserve"> no es porque creyera que no tienen lo suficiente para ser profesores de la facultad, sino que al ser educación superior lo asociaba inconscientem</w:t>
-      </w:r>
-      <w:r>
-        <w:rPr>
-          <w:rFonts w:ascii="Arial" w:hAnsi="Arial" w:cs="Arial"/>
-          <w:sz w:val="24"/>
-          <w:szCs w:val="24"/>
-        </w:rPr>
-        <w:t>ente con maestros de avanzada edad, por la experiencia que se nota solo en su apariencia.</w:t>
-      </w:r>
-    </w:p>
-    <w:p>
-      <w:pPr>
-        <w:jc w:val="both"/>
-        <w:rPr>
-          <w:rFonts w:ascii="Arial" w:hAnsi="Arial" w:cs="Arial"/>
-          <w:sz w:val="24"/>
-          <w:szCs w:val="24"/>
-        </w:rPr>
-      </w:pPr>
-      <w:r>
-        <w:rPr>
-          <w:rFonts w:ascii="Arial" w:hAnsi="Arial" w:cs="Arial"/>
-          <w:sz w:val="24"/>
-          <w:szCs w:val="24"/>
-        </w:rPr>
-        <w:t xml:space="preserve">Lo que más me pareció divertido, fue el hecho de que estuve repasando varias veces el mapa, sin embargo, no me salvó de perderme al buscar el edificio </w:t>
-      </w:r>
-      <w:proofErr w:type="spellStart"/>
-      <w:r>
-        <w:rPr>
-          <w:rFonts w:ascii="Arial" w:hAnsi="Arial" w:cs="Arial"/>
-          <w:sz w:val="24"/>
-          <w:szCs w:val="24"/>
-        </w:rPr>
-        <w:t>Q,por</w:t>
-      </w:r>
-      <w:proofErr w:type="spellEnd"/>
-      <w:r>
-        <w:rPr>
-          <w:rFonts w:ascii="Arial" w:hAnsi="Arial" w:cs="Arial"/>
-          <w:sz w:val="24"/>
-          <w:szCs w:val="24"/>
-        </w:rPr>
-        <w:t xml:space="preserve"> lo que tu</w:t>
-      </w:r>
-      <w:r>
-        <w:rPr>
-          <w:rFonts w:ascii="Arial" w:hAnsi="Arial" w:cs="Arial"/>
-          <w:sz w:val="24"/>
-          <w:szCs w:val="24"/>
-        </w:rPr>
-        <w:t xml:space="preserve">ve que seguir a mis compañeritos que se notaba que sabían </w:t>
-      </w:r>
-      <w:proofErr w:type="spellStart"/>
-      <w:r>
-        <w:rPr>
-          <w:rFonts w:ascii="Arial" w:hAnsi="Arial" w:cs="Arial"/>
-          <w:sz w:val="24"/>
-          <w:szCs w:val="24"/>
-        </w:rPr>
-        <w:t>donde</w:t>
-      </w:r>
-      <w:proofErr w:type="spellEnd"/>
-      <w:r>
-        <w:rPr>
-          <w:rFonts w:ascii="Arial" w:hAnsi="Arial" w:cs="Arial"/>
-          <w:sz w:val="24"/>
-          <w:szCs w:val="24"/>
-        </w:rPr>
-        <w:t xml:space="preserve"> estaba. Lo que más extraño es definitivamente encontrar a mis amigos cuando iba cambiando de salón, quedarme a platicar con ellos y a algunos de mis profesores que era muy divertida su clase.</w:t>
-      </w:r>
-    </w:p>
-    <w:p>
-      <w:pPr>
-        <w:jc w:val="both"/>
-        <w:rPr>
-          <w:rFonts w:ascii="Arial" w:hAnsi="Arial" w:cs="Arial"/>
-          <w:sz w:val="24"/>
-          <w:szCs w:val="24"/>
-        </w:rPr>
-      </w:pPr>
-    </w:p>
-    <w:p>
-      <w:pPr>
-        <w:jc w:val="both"/>
-        <w:rPr>
-          <w:rFonts w:ascii="Arial" w:hAnsi="Arial" w:cs="Arial"/>
-          <w:sz w:val="24"/>
-          <w:szCs w:val="24"/>
-        </w:rPr>
-      </w:pPr>
-      <w:r>
-        <w:rPr>
-          <w:rFonts w:ascii="Arial" w:hAnsi="Arial" w:cs="Arial"/>
-          <w:sz w:val="24"/>
-          <w:szCs w:val="24"/>
-        </w:rPr>
-        <w:lastRenderedPageBreak/>
-        <w:t>Kevin:</w:t>
-      </w:r>
-      <w:r>
-        <w:rPr>
-          <w:rFonts w:ascii="Arial" w:hAnsi="Arial" w:cs="Arial"/>
-          <w:sz w:val="24"/>
-          <w:szCs w:val="24"/>
-        </w:rPr>
-        <w:t xml:space="preserve"> </w:t>
+      <w:r>
+        <w:rPr>
+          <w:rFonts w:ascii="Arial" w:hAnsi="Arial" w:cs="Arial"/>
+          <w:b/>
+          <w:sz w:val="24"/>
+          <w:szCs w:val="24"/>
+        </w:rPr>
+        <w:t>Andrus:</w:t>
+      </w:r>
+      <w:r>
+        <w:rPr>
+          <w:rFonts w:ascii="Arial" w:hAnsi="Arial" w:cs="Arial"/>
+          <w:sz w:val="24"/>
+          <w:szCs w:val="24"/>
+        </w:rPr>
+        <w:t xml:space="preserve"> el primer día que curse en la facultad se me hizo un poco raro el tener que cruzar media ciudad para poder llegar a </w:t>
+      </w:r>
+      <w:r>
+        <w:rPr>
+          <w:rFonts w:ascii="Arial" w:hAnsi="Arial" w:cs="Arial"/>
+          <w:sz w:val="24"/>
+          <w:szCs w:val="24"/>
+        </w:rPr>
+        <w:t>CU,</w:t>
+      </w:r>
+      <w:r>
+        <w:rPr>
+          <w:rFonts w:ascii="Arial" w:hAnsi="Arial" w:cs="Arial"/>
+          <w:sz w:val="24"/>
+          <w:szCs w:val="24"/>
+        </w:rPr>
+        <w:t xml:space="preserve"> pero se me hizo agradable el </w:t>
+      </w:r>
+      <w:r>
+        <w:rPr>
+          <w:rFonts w:ascii="Arial" w:hAnsi="Arial" w:cs="Arial"/>
+          <w:sz w:val="24"/>
+          <w:szCs w:val="24"/>
+        </w:rPr>
+        <w:t>día</w:t>
+      </w:r>
+      <w:r>
+        <w:rPr>
+          <w:rFonts w:ascii="Arial" w:hAnsi="Arial" w:cs="Arial"/>
+          <w:sz w:val="24"/>
+          <w:szCs w:val="24"/>
+        </w:rPr>
+        <w:t xml:space="preserve"> porque fue algo relajado lo que si me incomodo es que tenía que cruzar la mitad de CU caminado porque el pumabus se tardaba mucho en pasar y lo segundo que se me hizo la muerte es que no hubiera una sola mujer en mi grupo, me dio mucha tristeza jajaja. Cuando entre a el primer salón seguía sin creer que estaba iniciando mi carrera universitaria y lo que menos creía era que fuera en un lugar tan importante como la </w:t>
       </w:r>
       <w:bookmarkStart w:id="0" w:name="_GoBack"/>
       <w:bookmarkEnd w:id="0"/>
@@ -414,15 +189,176 @@
           <w:sz w:val="24"/>
           <w:szCs w:val="24"/>
         </w:rPr>
-        <w:t>P</w:t>
-      </w:r>
-      <w:r>
-        <w:rPr>
-          <w:rFonts w:ascii="Arial" w:hAnsi="Arial" w:cs="Arial"/>
-          <w:sz w:val="24"/>
-          <w:szCs w:val="24"/>
-        </w:rPr>
-        <w:t xml:space="preserve">ues en mi primer día de la facultad me levante temprano para bañarme y arreglarme estaba algo ansioso por que no sabía cómo iban hacer mis profesores y mis compañeros de clase y cuando llegue pues la primera maestra me decepcionó por que más de dar un poco de esperanza nos la quitaba más por su evaluación y por su forma de enseñanza, bueno mi última clase fue mejor porque comprendía que éramos nuevos en ese asignatura y nos enseñaría desde cero  así que es mejor para los alumnos que no sabemos y ese fue mi primer día.  </w:t>
+        <w:t>UNAM y</w:t>
+      </w:r>
+      <w:r>
+        <w:rPr>
+          <w:rFonts w:ascii="Arial" w:hAnsi="Arial" w:cs="Arial"/>
+          <w:sz w:val="24"/>
+          <w:szCs w:val="24"/>
+        </w:rPr>
+        <w:t xml:space="preserve"> a la primera persona que le hable fue a </w:t>
+      </w:r>
+      <w:r>
+        <w:rPr>
+          <w:rFonts w:ascii="Arial" w:hAnsi="Arial" w:cs="Arial"/>
+          <w:sz w:val="24"/>
+          <w:szCs w:val="24"/>
+        </w:rPr>
+        <w:t>Néstor</w:t>
+      </w:r>
+      <w:r>
+        <w:rPr>
+          <w:rFonts w:ascii="Arial" w:hAnsi="Arial" w:cs="Arial"/>
+          <w:sz w:val="24"/>
+          <w:szCs w:val="24"/>
+        </w:rPr>
+        <w:t xml:space="preserve"> lo más curioso es que coincidimos que éramos egresados del CCH oriente.</w:t>
+      </w:r>
+    </w:p>
+    <w:p>
+      <w:pPr>
+        <w:jc w:val="both"/>
+        <w:rPr>
+          <w:rFonts w:ascii="Arial" w:hAnsi="Arial" w:cs="Arial"/>
+          <w:sz w:val="24"/>
+          <w:szCs w:val="24"/>
+        </w:rPr>
+      </w:pPr>
+    </w:p>
+    <w:p>
+      <w:pPr>
+        <w:jc w:val="both"/>
+      </w:pPr>
+      <w:r>
+        <w:rPr>
+          <w:rFonts w:ascii="Arial" w:hAnsi="Arial" w:cs="Arial"/>
+          <w:b/>
+          <w:sz w:val="24"/>
+          <w:szCs w:val="24"/>
+        </w:rPr>
+        <w:t>Néstor</w:t>
+      </w:r>
+      <w:r>
+        <w:rPr>
+          <w:rFonts w:ascii="Arial" w:hAnsi="Arial" w:cs="Arial"/>
+          <w:b/>
+          <w:sz w:val="24"/>
+          <w:szCs w:val="24"/>
+        </w:rPr>
+        <w:t>:</w:t>
+      </w:r>
+      <w:r>
+        <w:rPr>
+          <w:rFonts w:ascii="Arial" w:hAnsi="Arial" w:cs="Arial"/>
+          <w:sz w:val="24"/>
+          <w:szCs w:val="24"/>
+        </w:rPr>
+        <w:t xml:space="preserve"> Mi primer día en la facultad fue más o menos como me lo había imaginado, lo único que me pareció diferente fueron los salones, que nunca había visto por dentro y sobre todo el hecho de que no hay una sola chica en el grupo. Los profesores fueron mucho más jóvenes de lo que me había </w:t>
+      </w:r>
+      <w:r>
+        <w:rPr>
+          <w:rFonts w:ascii="Arial" w:hAnsi="Arial" w:cs="Arial"/>
+          <w:sz w:val="24"/>
+          <w:szCs w:val="24"/>
+        </w:rPr>
+        <w:t>imaginado, y</w:t>
+      </w:r>
+      <w:r>
+        <w:rPr>
+          <w:rFonts w:ascii="Arial" w:hAnsi="Arial" w:cs="Arial"/>
+          <w:sz w:val="24"/>
+          <w:szCs w:val="24"/>
+        </w:rPr>
+        <w:t xml:space="preserve"> no es porque creyera que no tienen lo suficiente para ser profesores de la facultad, sino que al ser educación superior lo asociaba inconscientemente con maestros de avanzada edad, por la experiencia que se nota solo en su apariencia.</w:t>
+      </w:r>
+    </w:p>
+    <w:p>
+      <w:pPr>
+        <w:jc w:val="both"/>
+        <w:rPr>
+          <w:rFonts w:ascii="Arial" w:hAnsi="Arial" w:cs="Arial"/>
+          <w:sz w:val="24"/>
+          <w:szCs w:val="24"/>
+        </w:rPr>
+      </w:pPr>
+      <w:r>
+        <w:rPr>
+          <w:rFonts w:ascii="Arial" w:hAnsi="Arial" w:cs="Arial"/>
+          <w:sz w:val="24"/>
+          <w:szCs w:val="24"/>
+        </w:rPr>
+        <w:lastRenderedPageBreak/>
+        <w:t>Lo que más me pareció divertido, fue el hecho de que estuve repasando varias veces el mapa, sin embargo, no me salvó de perderme al buscar el edificio Q,</w:t>
+      </w:r>
+      <w:r>
+        <w:rPr>
+          <w:rFonts w:ascii="Arial" w:hAnsi="Arial" w:cs="Arial"/>
+          <w:sz w:val="24"/>
+          <w:szCs w:val="24"/>
+        </w:rPr>
+        <w:t xml:space="preserve"> </w:t>
+      </w:r>
+      <w:r>
+        <w:rPr>
+          <w:rFonts w:ascii="Arial" w:hAnsi="Arial" w:cs="Arial"/>
+          <w:sz w:val="24"/>
+          <w:szCs w:val="24"/>
+        </w:rPr>
+        <w:t xml:space="preserve">por lo que tuve que seguir a mis compañeritos que se notaba que sabían </w:t>
+      </w:r>
+      <w:r>
+        <w:rPr>
+          <w:rFonts w:ascii="Arial" w:hAnsi="Arial" w:cs="Arial"/>
+          <w:sz w:val="24"/>
+          <w:szCs w:val="24"/>
+        </w:rPr>
+        <w:t>dónde</w:t>
+      </w:r>
+      <w:r>
+        <w:rPr>
+          <w:rFonts w:ascii="Arial" w:hAnsi="Arial" w:cs="Arial"/>
+          <w:sz w:val="24"/>
+          <w:szCs w:val="24"/>
+        </w:rPr>
+        <w:t xml:space="preserve"> estaba. Lo que más extraño es definitivamente encontrar a mis amigos cuando iba cambiando de salón, quedarme a platicar con ellos y a algunos de mis profesores que era muy divertida su clase.</w:t>
+      </w:r>
+    </w:p>
+    <w:p>
+      <w:pPr>
+        <w:jc w:val="both"/>
+        <w:rPr>
+          <w:rFonts w:ascii="Arial" w:hAnsi="Arial" w:cs="Arial"/>
+          <w:sz w:val="24"/>
+          <w:szCs w:val="24"/>
+        </w:rPr>
+      </w:pPr>
+    </w:p>
+    <w:p>
+      <w:pPr>
+        <w:jc w:val="both"/>
+        <w:rPr>
+          <w:rFonts w:ascii="Arial" w:hAnsi="Arial" w:cs="Arial"/>
+          <w:sz w:val="24"/>
+          <w:szCs w:val="24"/>
+        </w:rPr>
+      </w:pPr>
+      <w:r>
+        <w:rPr>
+          <w:rFonts w:ascii="Arial" w:hAnsi="Arial" w:cs="Arial"/>
+          <w:b/>
+          <w:sz w:val="24"/>
+          <w:szCs w:val="24"/>
+        </w:rPr>
+        <w:t>Kevin:</w:t>
+      </w:r>
+      <w:r>
+        <w:rPr>
+          <w:rFonts w:ascii="Arial" w:hAnsi="Arial" w:cs="Arial"/>
+          <w:sz w:val="24"/>
+          <w:szCs w:val="24"/>
+        </w:rPr>
+        <w:t xml:space="preserve"> Pues en mi primer día de la facultad me levante temprano para bañarme y arreglarme estaba algo ansioso por que no sabía cómo iban hacer mis profesores y mis compañeros de clase y cuando llegue pues la primera maestra me decepcionó por que más de dar un poco de esperanza nos la quitaba más por su evaluación y por su forma de enseñanza, bueno mi última clase fue mejor porque comprendía que éramos nuevos en ese asignatura y nos enseñaría desde cero  así que es mejor para los alumnos que no sabemos y ese fue mi primer día.  </w:t>
       </w:r>
     </w:p>
     <w:p>
@@ -442,7 +378,7 @@
 </file>
 
 <file path=word/styles.xml><?xml version="1.0" encoding="utf-8"?>
-<w:styles xmlns:mc="http://schemas.openxmlformats.org/markup-compatibility/2006" xmlns:r="http://schemas.openxmlformats.org/officeDocument/2006/relationships" xmlns:w="http://schemas.openxmlformats.org/wordprocessingml/2006/main" xmlns:w14="http://schemas.microsoft.com/office/word/2010/wordml" xmlns:w15="http://schemas.microsoft.com/office/word/2012/wordml" mc:Ignorable="w14 w15">
+<w:styles xmlns:mc="http://schemas.openxmlformats.org/markup-compatibility/2006" xmlns:r="http://schemas.openxmlformats.org/officeDocument/2006/relationships" xmlns:w="http://schemas.openxmlformats.org/wordprocessingml/2006/main" xmlns:w14="http://schemas.microsoft.com/office/word/2010/wordml" xmlns:w15="http://schemas.microsoft.com/office/word/2012/wordml" xmlns:w16se="http://schemas.microsoft.com/office/word/2015/wordml/symex" mc:Ignorable="w14 w15 w16se">
   <w:docDefaults>
     <w:rPrDefault>
       <w:rPr>
@@ -454,7 +390,7 @@
     </w:rPrDefault>
     <w:pPrDefault/>
   </w:docDefaults>
-  <w:latentStyles w:defLockedState="0" w:defUIPriority="99" w:defSemiHidden="0" w:defUnhideWhenUsed="0" w:defQFormat="0" w:count="371">
+  <w:latentStyles w:defLockedState="0" w:defUIPriority="99" w:defSemiHidden="0" w:defUnhideWhenUsed="0" w:defQFormat="0" w:count="373">
     <w:lsdException w:name="Normal" w:uiPriority="0" w:qFormat="1"/>
     <w:lsdException w:name="heading 1" w:uiPriority="9" w:qFormat="1"/>
     <w:lsdException w:name="heading 2" w:semiHidden="1" w:uiPriority="9" w:unhideWhenUsed="1" w:qFormat="1"/>
@@ -560,7 +496,6 @@
     <w:lsdException w:name="HTML Sample" w:semiHidden="1" w:unhideWhenUsed="1"/>
     <w:lsdException w:name="HTML Typewriter" w:semiHidden="1" w:unhideWhenUsed="1"/>
     <w:lsdException w:name="HTML Variable" w:semiHidden="1" w:unhideWhenUsed="1"/>
-    <w:lsdException w:name="Normal Table" w:semiHidden="1" w:unhideWhenUsed="1"/>
     <w:lsdException w:name="annotation subject" w:semiHidden="1" w:unhideWhenUsed="1"/>
     <w:lsdException w:name="No List" w:semiHidden="1" w:unhideWhenUsed="1"/>
     <w:lsdException w:name="Outline List 1" w:semiHidden="1" w:unhideWhenUsed="1"/>
@@ -606,11 +541,9 @@
     <w:lsdException w:name="Table Subtle 1" w:semiHidden="1" w:unhideWhenUsed="1"/>
     <w:lsdException w:name="Table Subtle 2" w:semiHidden="1" w:unhideWhenUsed="1"/>
     <w:lsdException w:name="Table Web 1" w:semiHidden="1" w:unhideWhenUsed="1"/>
-    <w:lsdException w:name="Table Web 2" w:semiHidden="1" w:unhideWhenUsed="1"/>
     <w:lsdException w:name="Table Web 3" w:semiHidden="1" w:unhideWhenUsed="1"/>
     <w:lsdException w:name="Balloon Text" w:semiHidden="1" w:unhideWhenUsed="1"/>
     <w:lsdException w:name="Table Grid" w:uiPriority="39"/>
-    <w:lsdException w:name="Table Theme" w:semiHidden="1" w:unhideWhenUsed="1"/>
     <w:lsdException w:name="Placeholder Text" w:semiHidden="1"/>
     <w:lsdException w:name="No Spacing" w:uiPriority="1" w:qFormat="1"/>
     <w:lsdException w:name="Light Shading" w:uiPriority="60"/>
@@ -826,6 +759,8 @@
     <w:lsdException w:name="List Table 5 Dark Accent 6" w:uiPriority="50"/>
     <w:lsdException w:name="List Table 6 Colorful Accent 6" w:uiPriority="51"/>
     <w:lsdException w:name="List Table 7 Colorful Accent 6" w:uiPriority="52"/>
+    <w:lsdException w:name="Mention" w:semiHidden="1" w:unhideWhenUsed="1"/>
+    <w:lsdException w:name="Smart Hyperlink" w:semiHidden="1" w:unhideWhenUsed="1"/>
   </w:latentStyles>
   <w:style w:type="paragraph" w:default="1" w:styleId="Normal">
     <w:name w:val="Normal"/>

</xml_diff>